<commit_message>
Updates to plot related functions.
</commit_message>
<xml_diff>
--- a/Chartbook Data Documentation.docx
+++ b/Chartbook Data Documentation.docx
@@ -45,23 +45,6 @@
       </w:pPr>
       <w:r>
         <w:t xml:space="preserve">Updated: </w:t>
-      </w:r>
-      <w:r>
-        <w:t>CON</w:t>
-      </w:r>
-    </w:p>
-    <w:p>
-      <w:pPr>
-        <w:pStyle w:val="Subtitle"/>
-      </w:pPr>
-      <w:r>
-        <w:t xml:space="preserve">Documentation revised: </w:t>
-      </w:r>
-      <w:r>
-        <w:t>June 11</w:t>
-      </w:r>
-      <w:r>
-        <w:t>, 2015</w:t>
       </w:r>
     </w:p>
     <w:p>
@@ -103,7 +86,7 @@
         </w:rPr>
         <w:fldChar w:fldCharType="separate"/>
       </w:r>
-      <w:hyperlink w:anchor="_Toc415754635" w:history="1">
+      <w:hyperlink w:anchor="_Toc429740719" w:history="1">
         <w:r>
           <w:rPr>
             <w:rStyle w:val="Hyperlink"/>
@@ -130,7 +113,7 @@
             <w:noProof/>
             <w:webHidden/>
           </w:rPr>
-          <w:instrText xml:space="preserve"> PAGEREF _Toc415754635 \h </w:instrText>
+          <w:instrText xml:space="preserve"> PAGEREF _Toc429740719 \h </w:instrText>
         </w:r>
         <w:r>
           <w:rPr>
@@ -176,7 +159,7 @@
           <w:u w:val="none"/>
         </w:rPr>
       </w:pPr>
-      <w:hyperlink w:anchor="_Toc415754636" w:history="1">
+      <w:hyperlink w:anchor="_Toc429740720" w:history="1">
         <w:r>
           <w:rPr>
             <w:rStyle w:val="Hyperlink"/>
@@ -203,7 +186,7 @@
             <w:noProof/>
             <w:webHidden/>
           </w:rPr>
-          <w:instrText xml:space="preserve"> PAGEREF _Toc415754636 \h </w:instrText>
+          <w:instrText xml:space="preserve"> PAGEREF _Toc429740720 \h </w:instrText>
         </w:r>
         <w:r>
           <w:rPr>
@@ -248,7 +231,7 @@
           <w:noProof/>
         </w:rPr>
       </w:pPr>
-      <w:hyperlink w:anchor="_Toc415754637" w:history="1">
+      <w:hyperlink w:anchor="_Toc429740721" w:history="1">
         <w:r>
           <w:rPr>
             <w:rStyle w:val="Hyperlink"/>
@@ -275,7 +258,7 @@
             <w:noProof/>
             <w:webHidden/>
           </w:rPr>
-          <w:instrText xml:space="preserve"> PAGEREF _Toc415754637 \h </w:instrText>
+          <w:instrText xml:space="preserve"> PAGEREF _Toc429740721 \h </w:instrText>
         </w:r>
         <w:r>
           <w:rPr>
@@ -321,7 +304,7 @@
           <w:u w:val="none"/>
         </w:rPr>
       </w:pPr>
-      <w:hyperlink w:anchor="_Toc415754638" w:history="1">
+      <w:hyperlink w:anchor="_Toc429740722" w:history="1">
         <w:r>
           <w:rPr>
             <w:rStyle w:val="Hyperlink"/>
@@ -348,7 +331,7 @@
             <w:noProof/>
             <w:webHidden/>
           </w:rPr>
-          <w:instrText xml:space="preserve"> PAGEREF _Toc415754638 \h </w:instrText>
+          <w:instrText xml:space="preserve"> PAGEREF _Toc429740722 \h </w:instrText>
         </w:r>
         <w:r>
           <w:rPr>
@@ -393,7 +376,7 @@
           <w:noProof/>
         </w:rPr>
       </w:pPr>
-      <w:hyperlink w:anchor="_Toc415754639" w:history="1">
+      <w:hyperlink w:anchor="_Toc429740723" w:history="1">
         <w:r>
           <w:rPr>
             <w:rStyle w:val="Hyperlink"/>
@@ -420,7 +403,7 @@
             <w:noProof/>
             <w:webHidden/>
           </w:rPr>
-          <w:instrText xml:space="preserve"> PAGEREF _Toc415754639 \h </w:instrText>
+          <w:instrText xml:space="preserve"> PAGEREF _Toc429740723 \h </w:instrText>
         </w:r>
         <w:r>
           <w:rPr>
@@ -465,7 +448,7 @@
           <w:noProof/>
         </w:rPr>
       </w:pPr>
-      <w:hyperlink w:anchor="_Toc415754640" w:history="1">
+      <w:hyperlink w:anchor="_Toc429740724" w:history="1">
         <w:r>
           <w:rPr>
             <w:rStyle w:val="Hyperlink"/>
@@ -492,7 +475,7 @@
             <w:noProof/>
             <w:webHidden/>
           </w:rPr>
-          <w:instrText xml:space="preserve"> PAGEREF _Toc415754640 \h </w:instrText>
+          <w:instrText xml:space="preserve"> PAGEREF _Toc429740724 \h </w:instrText>
         </w:r>
         <w:r>
           <w:rPr>
@@ -537,7 +520,7 @@
           <w:noProof/>
         </w:rPr>
       </w:pPr>
-      <w:hyperlink w:anchor="_Toc415754641" w:history="1">
+      <w:hyperlink w:anchor="_Toc429740725" w:history="1">
         <w:r>
           <w:rPr>
             <w:rStyle w:val="Hyperlink"/>
@@ -564,7 +547,7 @@
             <w:noProof/>
             <w:webHidden/>
           </w:rPr>
-          <w:instrText xml:space="preserve"> PAGEREF _Toc415754641 \h </w:instrText>
+          <w:instrText xml:space="preserve"> PAGEREF _Toc429740725 \h </w:instrText>
         </w:r>
         <w:r>
           <w:rPr>
@@ -609,13 +592,13 @@
           <w:noProof/>
         </w:rPr>
       </w:pPr>
-      <w:hyperlink w:anchor="_Toc415754642" w:history="1">
+      <w:hyperlink w:anchor="_Toc429740726" w:history="1">
         <w:r>
           <w:rPr>
             <w:rStyle w:val="Hyperlink"/>
             <w:noProof/>
           </w:rPr>
-          <w:t>Operations of Multiple Series</w:t>
+          <w:t>Binary Operations of Series</w:t>
         </w:r>
         <w:r>
           <w:rPr>
@@ -636,7 +619,7 @@
             <w:noProof/>
             <w:webHidden/>
           </w:rPr>
-          <w:instrText xml:space="preserve"> PAGEREF _Toc415754642 \h </w:instrText>
+          <w:instrText xml:space="preserve"> PAGEREF _Toc429740726 \h </w:instrText>
         </w:r>
         <w:r>
           <w:rPr>
@@ -681,7 +664,7 @@
           <w:noProof/>
         </w:rPr>
       </w:pPr>
-      <w:hyperlink w:anchor="_Toc415754643" w:history="1">
+      <w:hyperlink w:anchor="_Toc429740727" w:history="1">
         <w:r>
           <w:rPr>
             <w:rStyle w:val="Hyperlink"/>
@@ -708,7 +691,7 @@
             <w:noProof/>
             <w:webHidden/>
           </w:rPr>
-          <w:instrText xml:space="preserve"> PAGEREF _Toc415754643 \h </w:instrText>
+          <w:instrText xml:space="preserve"> PAGEREF _Toc429740727 \h </w:instrText>
         </w:r>
         <w:r>
           <w:rPr>
@@ -728,7 +711,7 @@
             <w:noProof/>
             <w:webHidden/>
           </w:rPr>
-          <w:t>4</w:t>
+          <w:t>5</w:t>
         </w:r>
         <w:r>
           <w:rPr>
@@ -754,7 +737,7 @@
           <w:u w:val="none"/>
         </w:rPr>
       </w:pPr>
-      <w:hyperlink w:anchor="_Toc415754644" w:history="1">
+      <w:hyperlink w:anchor="_Toc429740728" w:history="1">
         <w:r>
           <w:rPr>
             <w:rStyle w:val="Hyperlink"/>
@@ -781,7 +764,7 @@
             <w:noProof/>
             <w:webHidden/>
           </w:rPr>
-          <w:instrText xml:space="preserve"> PAGEREF _Toc415754644 \h </w:instrText>
+          <w:instrText xml:space="preserve"> PAGEREF _Toc429740728 \h </w:instrText>
         </w:r>
         <w:r>
           <w:rPr>
@@ -826,7 +809,7 @@
           <w:noProof/>
         </w:rPr>
       </w:pPr>
-      <w:hyperlink w:anchor="_Toc415754645" w:history="1">
+      <w:hyperlink w:anchor="_Toc429740729" w:history="1">
         <w:r>
           <w:rPr>
             <w:rStyle w:val="Hyperlink"/>
@@ -853,7 +836,7 @@
             <w:noProof/>
             <w:webHidden/>
           </w:rPr>
-          <w:instrText xml:space="preserve"> PAGEREF _Toc415754645 \h </w:instrText>
+          <w:instrText xml:space="preserve"> PAGEREF _Toc429740729 \h </w:instrText>
         </w:r>
         <w:r>
           <w:rPr>
@@ -898,7 +881,7 @@
           <w:noProof/>
         </w:rPr>
       </w:pPr>
-      <w:hyperlink w:anchor="_Toc415754646" w:history="1">
+      <w:hyperlink w:anchor="_Toc429740730" w:history="1">
         <w:r>
           <w:rPr>
             <w:rStyle w:val="Hyperlink"/>
@@ -925,7 +908,79 @@
             <w:noProof/>
             <w:webHidden/>
           </w:rPr>
-          <w:instrText xml:space="preserve"> PAGEREF _Toc415754646 \h </w:instrText>
+          <w:instrText xml:space="preserve"> PAGEREF _Toc429740730 \h </w:instrText>
+        </w:r>
+        <w:r>
+          <w:rPr>
+            <w:noProof/>
+            <w:webHidden/>
+          </w:rPr>
+        </w:r>
+        <w:r>
+          <w:rPr>
+            <w:noProof/>
+            <w:webHidden/>
+          </w:rPr>
+          <w:fldChar w:fldCharType="separate"/>
+        </w:r>
+        <w:r>
+          <w:rPr>
+            <w:noProof/>
+            <w:webHidden/>
+          </w:rPr>
+          <w:t>5</w:t>
+        </w:r>
+        <w:r>
+          <w:rPr>
+            <w:noProof/>
+            <w:webHidden/>
+          </w:rPr>
+          <w:fldChar w:fldCharType="end"/>
+        </w:r>
+      </w:hyperlink>
+    </w:p>
+    <w:p>
+      <w:pPr>
+        <w:pStyle w:val="TOC2"/>
+        <w:tabs>
+          <w:tab w:val="right" w:pos="9350"/>
+        </w:tabs>
+        <w:rPr>
+          <w:rFonts w:eastAsiaTheme="minorEastAsia"/>
+          <w:b w:val="0"/>
+          <w:bCs w:val="0"/>
+          <w:smallCaps w:val="0"/>
+          <w:noProof/>
+        </w:rPr>
+      </w:pPr>
+      <w:hyperlink w:anchor="_Toc429740731" w:history="1">
+        <w:r>
+          <w:rPr>
+            <w:rStyle w:val="Hyperlink"/>
+            <w:noProof/>
+          </w:rPr>
+          <w:t>Trim</w:t>
+        </w:r>
+        <w:r>
+          <w:rPr>
+            <w:noProof/>
+            <w:webHidden/>
+          </w:rPr>
+          <w:tab/>
+        </w:r>
+        <w:r>
+          <w:rPr>
+            <w:noProof/>
+            <w:webHidden/>
+          </w:rPr>
+          <w:fldChar w:fldCharType="begin"/>
+        </w:r>
+        <w:r>
+          <w:rPr>
+            <w:noProof/>
+            <w:webHidden/>
+          </w:rPr>
+          <w:instrText xml:space="preserve"> PAGEREF _Toc429740731 \h </w:instrText>
         </w:r>
         <w:r>
           <w:rPr>
@@ -981,7 +1036,7 @@
       <w:pPr>
         <w:pStyle w:val="Heading1"/>
       </w:pPr>
-      <w:bookmarkStart w:id="0" w:name="_Toc415754635"/>
+      <w:bookmarkStart w:id="0" w:name="_Toc429740719"/>
       <w:r>
         <w:t>Introduction</w:t>
       </w:r>
@@ -1013,7 +1068,7 @@
       <w:r>
         <w:t xml:space="preserve">is a Matlab </w:t>
       </w:r>
-      <w:hyperlink r:id="rId6" w:history="1">
+      <w:hyperlink r:id="rId8" w:history="1">
         <w:r>
           <w:rPr>
             <w:rStyle w:val="Hyperlink"/>
@@ -1305,7 +1360,7 @@
       <w:pPr>
         <w:pStyle w:val="Heading1"/>
       </w:pPr>
-      <w:bookmarkStart w:id="1" w:name="_Toc415754636"/>
+      <w:bookmarkStart w:id="1" w:name="_Toc429740720"/>
       <w:r>
         <w:t>Data Retrieval</w:t>
       </w:r>
@@ -2189,7 +2244,7 @@
       <w:r>
         <w:t xml:space="preserve">Data is returned as a Matlab </w:t>
       </w:r>
-      <w:hyperlink r:id="rId7" w:history="1">
+      <w:hyperlink r:id="rId9" w:history="1">
         <w:r>
           <w:rPr>
             <w:rStyle w:val="Hyperlink"/>
@@ -2482,7 +2537,7 @@
       <w:pPr>
         <w:pStyle w:val="Heading2"/>
       </w:pPr>
-      <w:bookmarkStart w:id="2" w:name="_Toc415754637"/>
+      <w:bookmarkStart w:id="2" w:name="_Toc429740721"/>
       <w:r>
         <w:t>CHIDATA</w:t>
       </w:r>
@@ -2544,123 +2599,118 @@
         <w:t xml:space="preserve">function. </w:t>
       </w:r>
       <w:r>
-        <w:t>This function should give warnings if you ever try to save over another series or change any of the properties associated with a series, but still attempt to make sure you’re not writing over anything important before using it</w:t>
-      </w:r>
-      <w:bookmarkStart w:id="3" w:name="_GoBack"/>
+        <w:t xml:space="preserve">This function should give warnings if you ever try to save over another series or change any of the properties associated with a series, but still attempt to make sure you’re not writing over anything important before using it. </w:t>
+      </w:r>
+    </w:p>
+    <w:p>
+      <w:r>
+        <w:t xml:space="preserve">Also note that in the CHIDATA directory, all of the .csv files are written in a particular format expected by Matlab and should generally not be changed by hand. </w:t>
+      </w:r>
+    </w:p>
+    <w:p>
+      <w:pPr>
+        <w:pStyle w:val="Heading1"/>
+      </w:pPr>
+      <w:bookmarkStart w:id="3" w:name="_Toc429740722"/>
+      <w:r>
+        <w:t>Data Manipulation</w:t>
+      </w:r>
       <w:bookmarkEnd w:id="3"/>
       <w:r>
+        <w:t xml:space="preserve"> </w:t>
+      </w:r>
+    </w:p>
+    <w:p>
+      <w:r>
+        <w:t xml:space="preserve">The data manipulation functions </w:t>
+      </w:r>
+      <w:r>
+        <w:t>can be grouped conceptually into</w:t>
+      </w:r>
+      <w:r>
+        <w:t xml:space="preserve"> two categories: transformations and summarizations. </w:t>
+      </w:r>
+      <w:r>
+        <w:t xml:space="preserve">The description of these functions will assume that the data has already been retrieved and the functions are operating on the output from the </w:t>
+      </w:r>
+      <w:proofErr w:type="spellStart"/>
+      <w:r>
+        <w:rPr>
+          <w:b/>
+        </w:rPr>
+        <w:t>cbd.data</w:t>
+      </w:r>
+      <w:proofErr w:type="spellEnd"/>
+      <w:r>
+        <w:t xml:space="preserve"> function. They can all be equally used within a specification of the data retrieval</w:t>
+      </w:r>
+      <w:r>
+        <w:t xml:space="preserve"> using </w:t>
+      </w:r>
+      <w:proofErr w:type="spellStart"/>
+      <w:r>
+        <w:rPr>
+          <w:b/>
+        </w:rPr>
+        <w:t>cbd.data</w:t>
+      </w:r>
+      <w:proofErr w:type="spellEnd"/>
+      <w:r>
         <w:t xml:space="preserve">. </w:t>
       </w:r>
-    </w:p>
-    <w:p>
-      <w:r>
-        <w:t xml:space="preserve">Also note that in the CHIDATA directory, all of the .csv files are written in a particular format expected by Matlab and should generally not be changed by hand. </w:t>
-      </w:r>
-    </w:p>
-    <w:p>
-      <w:pPr>
-        <w:pStyle w:val="Heading1"/>
-      </w:pPr>
-      <w:bookmarkStart w:id="4" w:name="_Toc415754638"/>
-      <w:r>
-        <w:t>Data Manipulation</w:t>
+      <w:r>
+        <w:t xml:space="preserve">Note that when calling them from Matlab, some functions may contain </w:t>
+      </w:r>
+      <w:proofErr w:type="spellStart"/>
+      <w:r>
+        <w:rPr>
+          <w:i/>
+        </w:rPr>
+        <w:t>Pct</w:t>
+      </w:r>
+      <w:proofErr w:type="spellEnd"/>
+      <w:r>
+        <w:t xml:space="preserve"> at the end of the function name – these may be called from within the </w:t>
+      </w:r>
+      <w:proofErr w:type="spellStart"/>
+      <w:r>
+        <w:rPr>
+          <w:b/>
+        </w:rPr>
+        <w:t>cbd.</w:t>
+      </w:r>
+      <w:r>
+        <w:rPr>
+          <w:b/>
+        </w:rPr>
+        <w:t>data</w:t>
+      </w:r>
+      <w:proofErr w:type="spellEnd"/>
+      <w:r>
+        <w:t xml:space="preserve"> function using a percent sign </w:t>
+      </w:r>
+      <w:r>
+        <w:t xml:space="preserve">as in Haver (but the percent sign is </w:t>
+      </w:r>
+      <w:r>
+        <w:t>not allowed</w:t>
+      </w:r>
+      <w:r>
+        <w:t xml:space="preserve"> in Matlab function names)</w:t>
+      </w:r>
+      <w:r>
+        <w:t xml:space="preserve">. </w:t>
+      </w:r>
+    </w:p>
+    <w:p>
+      <w:pPr>
+        <w:pStyle w:val="Heading2"/>
+      </w:pPr>
+      <w:bookmarkStart w:id="4" w:name="_Toc429740723"/>
+      <w:r>
+        <w:t>Transformations</w:t>
       </w:r>
       <w:bookmarkEnd w:id="4"/>
-      <w:r>
-        <w:t xml:space="preserve"> </w:t>
-      </w:r>
-    </w:p>
-    <w:p>
-      <w:r>
-        <w:t xml:space="preserve">The data manipulation functions </w:t>
-      </w:r>
-      <w:r>
-        <w:t>can be grouped conceptually into</w:t>
-      </w:r>
-      <w:r>
-        <w:t xml:space="preserve"> two categories: transformations and summarizations. </w:t>
-      </w:r>
-      <w:r>
-        <w:t xml:space="preserve">The description of these functions will assume that the data has already been retrieved and the functions are operating on the output from the </w:t>
-      </w:r>
-      <w:proofErr w:type="spellStart"/>
-      <w:r>
-        <w:rPr>
-          <w:b/>
-        </w:rPr>
-        <w:t>cbd.data</w:t>
-      </w:r>
-      <w:proofErr w:type="spellEnd"/>
-      <w:r>
-        <w:t xml:space="preserve"> function. They can all be equally used within a specification of the data retrieval</w:t>
-      </w:r>
-      <w:r>
-        <w:t xml:space="preserve"> using </w:t>
-      </w:r>
-      <w:proofErr w:type="spellStart"/>
-      <w:r>
-        <w:rPr>
-          <w:b/>
-        </w:rPr>
-        <w:t>cbd.data</w:t>
-      </w:r>
-      <w:proofErr w:type="spellEnd"/>
-      <w:r>
-        <w:t xml:space="preserve">. </w:t>
-      </w:r>
-      <w:r>
-        <w:t xml:space="preserve">Note that when calling them from Matlab, some functions may contain </w:t>
-      </w:r>
-      <w:proofErr w:type="spellStart"/>
-      <w:r>
-        <w:rPr>
-          <w:i/>
-        </w:rPr>
-        <w:t>Pct</w:t>
-      </w:r>
-      <w:proofErr w:type="spellEnd"/>
-      <w:r>
-        <w:t xml:space="preserve"> at the end of the function name – these may be called from within the </w:t>
-      </w:r>
-      <w:proofErr w:type="spellStart"/>
-      <w:r>
-        <w:rPr>
-          <w:b/>
-        </w:rPr>
-        <w:t>cbd.</w:t>
-      </w:r>
-      <w:r>
-        <w:rPr>
-          <w:b/>
-        </w:rPr>
-        <w:t>data</w:t>
-      </w:r>
-      <w:proofErr w:type="spellEnd"/>
-      <w:r>
-        <w:t xml:space="preserve"> function using a percent sign </w:t>
-      </w:r>
-      <w:r>
-        <w:t xml:space="preserve">as in Haver (but the percent sign is </w:t>
-      </w:r>
-      <w:r>
-        <w:t>not allowed</w:t>
-      </w:r>
-      <w:r>
-        <w:t xml:space="preserve"> in Matlab function names)</w:t>
-      </w:r>
-      <w:r>
-        <w:t xml:space="preserve">. </w:t>
-      </w:r>
-    </w:p>
-    <w:p>
-      <w:pPr>
-        <w:pStyle w:val="Heading2"/>
-      </w:pPr>
-      <w:bookmarkStart w:id="5" w:name="_Toc415754639"/>
-      <w:r>
-        <w:t>Transformations</w:t>
-      </w:r>
-      <w:bookmarkEnd w:id="5"/>
     </w:p>
     <w:p>
       <w:r>
@@ -3057,11 +3107,11 @@
       <w:pPr>
         <w:pStyle w:val="Heading2"/>
       </w:pPr>
-      <w:bookmarkStart w:id="6" w:name="_Toc415754640"/>
+      <w:bookmarkStart w:id="5" w:name="_Toc429740724"/>
       <w:r>
         <w:t>Summarizations</w:t>
       </w:r>
-      <w:bookmarkEnd w:id="6"/>
+      <w:bookmarkEnd w:id="5"/>
     </w:p>
     <w:p>
       <w:r>
@@ -3186,74 +3236,74 @@
       <w:pPr>
         <w:pStyle w:val="Heading2"/>
       </w:pPr>
-      <w:bookmarkStart w:id="7" w:name="_Toc415754641"/>
+      <w:bookmarkStart w:id="6" w:name="_Toc429740725"/>
       <w:r>
         <w:t>Aggregation / Disaggregation</w:t>
       </w:r>
+      <w:bookmarkEnd w:id="6"/>
+    </w:p>
+    <w:p>
+      <w:r>
+        <w:t xml:space="preserve">Series can be aggregated and disaggregated by period using the </w:t>
+      </w:r>
+      <w:proofErr w:type="spellStart"/>
+      <w:r>
+        <w:rPr>
+          <w:b/>
+        </w:rPr>
+        <w:t>cbd.agg</w:t>
+      </w:r>
+      <w:proofErr w:type="spellEnd"/>
+      <w:r>
+        <w:rPr>
+          <w:b/>
+        </w:rPr>
+        <w:t xml:space="preserve"> </w:t>
+      </w:r>
+      <w:r>
+        <w:t xml:space="preserve">and </w:t>
+      </w:r>
+      <w:proofErr w:type="spellStart"/>
+      <w:r>
+        <w:rPr>
+          <w:b/>
+        </w:rPr>
+        <w:t>cbd.disagg</w:t>
+      </w:r>
+      <w:proofErr w:type="spellEnd"/>
+      <w:r>
+        <w:t xml:space="preserve"> functions. Both of these functions take three arguments: a data series, a new frequency to be returned as (Y, Q, M, W, or D) and an aggregation (EOP, AVG, SUM) or disaggregation (NAN, FILL, INTERP) method. The </w:t>
+      </w:r>
+      <w:proofErr w:type="spellStart"/>
+      <w:r>
+        <w:rPr>
+          <w:b/>
+        </w:rPr>
+        <w:t>cbd.</w:t>
+      </w:r>
+      <w:r>
+        <w:rPr>
+          <w:b/>
+        </w:rPr>
+        <w:t>disagg</w:t>
+      </w:r>
+      <w:proofErr w:type="spellEnd"/>
+      <w:r>
+        <w:t xml:space="preserve"> function can also take a fourth argument of whether or not to extrapolate the data. </w:t>
+      </w:r>
+    </w:p>
+    <w:p>
+      <w:pPr>
+        <w:pStyle w:val="Heading2"/>
+      </w:pPr>
+      <w:bookmarkStart w:id="7" w:name="_Toc429740726"/>
+      <w:r>
+        <w:t xml:space="preserve">Binary </w:t>
+      </w:r>
+      <w:r>
+        <w:t>Operations of Series</w:t>
+      </w:r>
       <w:bookmarkEnd w:id="7"/>
-    </w:p>
-    <w:p>
-      <w:r>
-        <w:t xml:space="preserve">Series can be aggregated and disaggregated by period using the </w:t>
-      </w:r>
-      <w:proofErr w:type="spellStart"/>
-      <w:r>
-        <w:rPr>
-          <w:b/>
-        </w:rPr>
-        <w:t>cbd.agg</w:t>
-      </w:r>
-      <w:proofErr w:type="spellEnd"/>
-      <w:r>
-        <w:rPr>
-          <w:b/>
-        </w:rPr>
-        <w:t xml:space="preserve"> </w:t>
-      </w:r>
-      <w:r>
-        <w:t xml:space="preserve">and </w:t>
-      </w:r>
-      <w:proofErr w:type="spellStart"/>
-      <w:r>
-        <w:rPr>
-          <w:b/>
-        </w:rPr>
-        <w:t>cbd.disagg</w:t>
-      </w:r>
-      <w:proofErr w:type="spellEnd"/>
-      <w:r>
-        <w:t xml:space="preserve"> functions. Both of these functions take three arguments: a data series, a new frequency to be returned as (Y, Q, M, W, or D) and an aggregation (EOP, AVG, SUM) or disaggregation (NAN, FILL, INTERP) method. The </w:t>
-      </w:r>
-      <w:proofErr w:type="spellStart"/>
-      <w:r>
-        <w:rPr>
-          <w:b/>
-        </w:rPr>
-        <w:t>cbd.</w:t>
-      </w:r>
-      <w:r>
-        <w:rPr>
-          <w:b/>
-        </w:rPr>
-        <w:t>disagg</w:t>
-      </w:r>
-      <w:proofErr w:type="spellEnd"/>
-      <w:r>
-        <w:t xml:space="preserve"> function can also take a fourth argument of whether or not to extrapolate the data. </w:t>
-      </w:r>
-    </w:p>
-    <w:p>
-      <w:pPr>
-        <w:pStyle w:val="Heading2"/>
-      </w:pPr>
-      <w:bookmarkStart w:id="8" w:name="_Toc415754642"/>
-      <w:r>
-        <w:t xml:space="preserve">Binary </w:t>
-      </w:r>
-      <w:r>
-        <w:t>Operations of Series</w:t>
-      </w:r>
-      <w:bookmarkEnd w:id="8"/>
     </w:p>
     <w:p>
       <w:r>
@@ -3334,279 +3384,279 @@
       <w:pPr>
         <w:pStyle w:val="Heading2"/>
       </w:pPr>
-      <w:bookmarkStart w:id="9" w:name="_Toc415754643"/>
+      <w:bookmarkStart w:id="8" w:name="_Toc429740727"/>
       <w:r>
         <w:lastRenderedPageBreak/>
         <w:t>Merging tables</w:t>
       </w:r>
+      <w:bookmarkEnd w:id="8"/>
+    </w:p>
+    <w:p>
+      <w:r>
+        <w:t xml:space="preserve">Use </w:t>
+      </w:r>
+      <w:proofErr w:type="spellStart"/>
+      <w:r>
+        <w:rPr>
+          <w:b/>
+        </w:rPr>
+        <w:t>cbd.merge</w:t>
+      </w:r>
+      <w:proofErr w:type="spellEnd"/>
+      <w:r>
+        <w:t xml:space="preserve"> to combine two series into a single table. If the frequencies of the two series are different, the lower frequency series is disaggregated (using the NAN method) to the higher frequency. Note that this function can take multiple series as inputs. </w:t>
+      </w:r>
+    </w:p>
+    <w:p>
+      <w:pPr>
+        <w:pStyle w:val="Heading1"/>
+      </w:pPr>
+      <w:bookmarkStart w:id="9" w:name="_Toc429740728"/>
+      <w:r>
+        <w:t>File Handling &amp; Misc.</w:t>
+      </w:r>
       <w:bookmarkEnd w:id="9"/>
     </w:p>
     <w:p>
-      <w:r>
-        <w:t xml:space="preserve">Use </w:t>
+      <w:pPr>
+        <w:pStyle w:val="Heading2"/>
+      </w:pPr>
+      <w:bookmarkStart w:id="10" w:name="_Toc429740729"/>
+      <w:proofErr w:type="spellStart"/>
+      <w:proofErr w:type="gramStart"/>
+      <w:r>
+        <w:t>x</w:t>
+      </w:r>
+      <w:r>
+        <w:t>lsfile</w:t>
+      </w:r>
+      <w:bookmarkEnd w:id="10"/>
+      <w:proofErr w:type="spellEnd"/>
+      <w:proofErr w:type="gramEnd"/>
+    </w:p>
+    <w:p>
+      <w:r>
+        <w:t>T</w:t>
+      </w:r>
+      <w:r>
+        <w:t>he Matlab functions for interacting with Excel (</w:t>
+      </w:r>
+      <w:proofErr w:type="spellStart"/>
+      <w:r>
+        <w:t>xlsread</w:t>
+      </w:r>
+      <w:proofErr w:type="spellEnd"/>
+      <w:r>
+        <w:t xml:space="preserve">, </w:t>
+      </w:r>
+      <w:proofErr w:type="spellStart"/>
+      <w:r>
+        <w:t>xlswrite</w:t>
+      </w:r>
+      <w:proofErr w:type="spellEnd"/>
+      <w:r>
+        <w:t>, etc.) force an Excel process to be created and shut down with each function call</w:t>
+      </w:r>
+      <w:r>
+        <w:t>. I</w:t>
+      </w:r>
+      <w:r>
+        <w:t xml:space="preserve">t is much more efficient to create </w:t>
+      </w:r>
+      <w:r>
+        <w:t xml:space="preserve">an object </w:t>
+      </w:r>
+      <w:r>
+        <w:t xml:space="preserve">to manage the Excel process instead interact </w:t>
+      </w:r>
+      <w:r>
+        <w:t xml:space="preserve">with the file </w:t>
+      </w:r>
+      <w:r>
+        <w:t>through this object</w:t>
+      </w:r>
+      <w:r>
+        <w:t xml:space="preserve">, especially for large files or many read-write operation on one file. </w:t>
+      </w:r>
+    </w:p>
+    <w:p>
+      <w:r>
+        <w:t xml:space="preserve">For example, the following example is about twice as fast as the equivalent use of </w:t>
       </w:r>
       <w:proofErr w:type="spellStart"/>
       <w:r>
         <w:rPr>
           <w:b/>
         </w:rPr>
-        <w:t>cbd.merge</w:t>
-      </w:r>
-      <w:proofErr w:type="spellEnd"/>
-      <w:r>
-        <w:t xml:space="preserve"> to combine two series into a single table. If the frequencies of the two series are different, the lower frequency series is disaggregated (using the NAN method) to the higher frequency. Note that this function can take multiple series as inputs. </w:t>
-      </w:r>
-    </w:p>
-    <w:p>
-      <w:pPr>
-        <w:pStyle w:val="Heading1"/>
-      </w:pPr>
-      <w:bookmarkStart w:id="10" w:name="_Toc415754644"/>
-      <w:r>
-        <w:t>File Handling &amp; Misc.</w:t>
-      </w:r>
-      <w:bookmarkEnd w:id="10"/>
+        <w:t>xlsread</w:t>
+      </w:r>
+      <w:proofErr w:type="spellEnd"/>
+      <w:r>
+        <w:t>:</w:t>
+      </w:r>
+    </w:p>
+    <w:p>
+      <w:pPr>
+        <w:rPr>
+          <w:rFonts w:ascii="Courier New" w:hAnsi="Courier New" w:cs="Courier New"/>
+        </w:rPr>
+      </w:pPr>
+      <w:r>
+        <w:tab/>
+      </w:r>
+      <w:proofErr w:type="spellStart"/>
+      <w:proofErr w:type="gramStart"/>
+      <w:r>
+        <w:rPr>
+          <w:rFonts w:ascii="Courier New" w:hAnsi="Courier New" w:cs="Courier New"/>
+        </w:rPr>
+        <w:t>dataFile</w:t>
+      </w:r>
+      <w:proofErr w:type="spellEnd"/>
+      <w:proofErr w:type="gramEnd"/>
+      <w:r>
+        <w:rPr>
+          <w:rFonts w:ascii="Courier New" w:hAnsi="Courier New" w:cs="Courier New"/>
+        </w:rPr>
+        <w:t xml:space="preserve"> = </w:t>
+      </w:r>
+      <w:proofErr w:type="spellStart"/>
+      <w:r>
+        <w:rPr>
+          <w:rFonts w:ascii="Courier New" w:hAnsi="Courier New" w:cs="Courier New"/>
+        </w:rPr>
+        <w:t>cbd.xlsfile</w:t>
+      </w:r>
+      <w:proofErr w:type="spellEnd"/>
+      <w:r>
+        <w:rPr>
+          <w:rFonts w:ascii="Courier New" w:hAnsi="Courier New" w:cs="Courier New"/>
+        </w:rPr>
+        <w:t>(‘giantDataFile.xlsx’);</w:t>
+      </w:r>
+      <w:r>
+        <w:rPr>
+          <w:rFonts w:ascii="Courier New" w:hAnsi="Courier New" w:cs="Courier New"/>
+        </w:rPr>
+        <w:br/>
+      </w:r>
+      <w:r>
+        <w:rPr>
+          <w:rFonts w:ascii="Courier New" w:hAnsi="Courier New" w:cs="Courier New"/>
+        </w:rPr>
+        <w:tab/>
+      </w:r>
+      <w:proofErr w:type="spellStart"/>
+      <w:r>
+        <w:rPr>
+          <w:rFonts w:ascii="Courier New" w:hAnsi="Courier New" w:cs="Courier New"/>
+        </w:rPr>
+        <w:t>dataA</w:t>
+      </w:r>
+      <w:proofErr w:type="spellEnd"/>
+      <w:r>
+        <w:rPr>
+          <w:rFonts w:ascii="Courier New" w:hAnsi="Courier New" w:cs="Courier New"/>
+        </w:rPr>
+        <w:t xml:space="preserve"> = </w:t>
+      </w:r>
+      <w:proofErr w:type="spellStart"/>
+      <w:r>
+        <w:rPr>
+          <w:rFonts w:ascii="Courier New" w:hAnsi="Courier New" w:cs="Courier New"/>
+        </w:rPr>
+        <w:t>dataFile.read</w:t>
+      </w:r>
+      <w:proofErr w:type="spellEnd"/>
+      <w:r>
+        <w:rPr>
+          <w:rFonts w:ascii="Courier New" w:hAnsi="Courier New" w:cs="Courier New"/>
+        </w:rPr>
+        <w:t>(‘Sheet1’);</w:t>
+      </w:r>
+      <w:r>
+        <w:rPr>
+          <w:rFonts w:ascii="Courier New" w:hAnsi="Courier New" w:cs="Courier New"/>
+        </w:rPr>
+        <w:br/>
+      </w:r>
+      <w:r>
+        <w:rPr>
+          <w:rFonts w:ascii="Courier New" w:hAnsi="Courier New" w:cs="Courier New"/>
+        </w:rPr>
+        <w:tab/>
+      </w:r>
+      <w:proofErr w:type="spellStart"/>
+      <w:r>
+        <w:rPr>
+          <w:rFonts w:ascii="Courier New" w:hAnsi="Courier New" w:cs="Courier New"/>
+        </w:rPr>
+        <w:t>dataB</w:t>
+      </w:r>
+      <w:proofErr w:type="spellEnd"/>
+      <w:r>
+        <w:rPr>
+          <w:rFonts w:ascii="Courier New" w:hAnsi="Courier New" w:cs="Courier New"/>
+        </w:rPr>
+        <w:t xml:space="preserve"> = </w:t>
+      </w:r>
+      <w:proofErr w:type="spellStart"/>
+      <w:r>
+        <w:rPr>
+          <w:rFonts w:ascii="Courier New" w:hAnsi="Courier New" w:cs="Courier New"/>
+        </w:rPr>
+        <w:t>dataFile.read</w:t>
+      </w:r>
+      <w:proofErr w:type="spellEnd"/>
+      <w:r>
+        <w:rPr>
+          <w:rFonts w:ascii="Courier New" w:hAnsi="Courier New" w:cs="Courier New"/>
+        </w:rPr>
+        <w:t>(`Sheet2’);</w:t>
+      </w:r>
+    </w:p>
+    <w:p>
+      <w:r>
+        <w:t xml:space="preserve">Generally it should work the same as the Matlab functions you already know by simply replacing </w:t>
+      </w:r>
+      <w:proofErr w:type="spellStart"/>
+      <w:r>
+        <w:rPr>
+          <w:b/>
+        </w:rPr>
+        <w:t>xlsread</w:t>
+      </w:r>
+      <w:proofErr w:type="spellEnd"/>
+      <w:r>
+        <w:rPr>
+          <w:b/>
+        </w:rPr>
+        <w:t xml:space="preserve"> </w:t>
+      </w:r>
+      <w:r>
+        <w:t xml:space="preserve">with </w:t>
+      </w:r>
+      <w:proofErr w:type="spellStart"/>
+      <w:r>
+        <w:rPr>
+          <w:b/>
+        </w:rPr>
+        <w:t>myXlsfileVariable.read</w:t>
+      </w:r>
+      <w:proofErr w:type="spellEnd"/>
+      <w:r>
+        <w:t xml:space="preserve"> and similarly for the write commands. See the function documentation for more information and for how to use the small added functionality such as exporting Excel files to PDF from Matlab. </w:t>
+      </w:r>
     </w:p>
     <w:p>
       <w:pPr>
         <w:pStyle w:val="Heading2"/>
       </w:pPr>
-      <w:bookmarkStart w:id="11" w:name="_Toc415754645"/>
-      <w:proofErr w:type="spellStart"/>
-      <w:proofErr w:type="gramStart"/>
-      <w:r>
-        <w:t>x</w:t>
-      </w:r>
-      <w:r>
-        <w:t>lsfile</w:t>
+      <w:bookmarkStart w:id="11" w:name="_Toc429740730"/>
+      <w:r>
+        <w:t>Calendar Date Functions</w:t>
       </w:r>
       <w:bookmarkEnd w:id="11"/>
-      <w:proofErr w:type="spellEnd"/>
-      <w:proofErr w:type="gramEnd"/>
-    </w:p>
-    <w:p>
-      <w:r>
-        <w:t>T</w:t>
-      </w:r>
-      <w:r>
-        <w:t>he Matlab functions for interacting with Excel (</w:t>
-      </w:r>
-      <w:proofErr w:type="spellStart"/>
-      <w:r>
-        <w:t>xlsread</w:t>
-      </w:r>
-      <w:proofErr w:type="spellEnd"/>
-      <w:r>
-        <w:t xml:space="preserve">, </w:t>
-      </w:r>
-      <w:proofErr w:type="spellStart"/>
-      <w:r>
-        <w:t>xlswrite</w:t>
-      </w:r>
-      <w:proofErr w:type="spellEnd"/>
-      <w:r>
-        <w:t>, etc.) force an Excel process to be created and shut down with each function call</w:t>
-      </w:r>
-      <w:r>
-        <w:t>. I</w:t>
-      </w:r>
-      <w:r>
-        <w:t xml:space="preserve">t is much more efficient to create </w:t>
-      </w:r>
-      <w:r>
-        <w:t xml:space="preserve">an object </w:t>
-      </w:r>
-      <w:r>
-        <w:t xml:space="preserve">to manage the Excel process instead interact </w:t>
-      </w:r>
-      <w:r>
-        <w:t xml:space="preserve">with the file </w:t>
-      </w:r>
-      <w:r>
-        <w:t>through this object</w:t>
-      </w:r>
-      <w:r>
-        <w:t xml:space="preserve">, especially for large files or many read-write operation on one file. </w:t>
-      </w:r>
-    </w:p>
-    <w:p>
-      <w:r>
-        <w:t xml:space="preserve">For example, the following example is about twice as fast as the equivalent use of </w:t>
-      </w:r>
-      <w:proofErr w:type="spellStart"/>
-      <w:r>
-        <w:rPr>
-          <w:b/>
-        </w:rPr>
-        <w:t>xlsread</w:t>
-      </w:r>
-      <w:proofErr w:type="spellEnd"/>
-      <w:r>
-        <w:t>:</w:t>
-      </w:r>
-    </w:p>
-    <w:p>
-      <w:pPr>
-        <w:rPr>
-          <w:rFonts w:ascii="Courier New" w:hAnsi="Courier New" w:cs="Courier New"/>
-        </w:rPr>
-      </w:pPr>
-      <w:r>
-        <w:tab/>
-      </w:r>
-      <w:proofErr w:type="spellStart"/>
-      <w:proofErr w:type="gramStart"/>
-      <w:r>
-        <w:rPr>
-          <w:rFonts w:ascii="Courier New" w:hAnsi="Courier New" w:cs="Courier New"/>
-        </w:rPr>
-        <w:t>dataFile</w:t>
-      </w:r>
-      <w:proofErr w:type="spellEnd"/>
-      <w:proofErr w:type="gramEnd"/>
-      <w:r>
-        <w:rPr>
-          <w:rFonts w:ascii="Courier New" w:hAnsi="Courier New" w:cs="Courier New"/>
-        </w:rPr>
-        <w:t xml:space="preserve"> = </w:t>
-      </w:r>
-      <w:proofErr w:type="spellStart"/>
-      <w:r>
-        <w:rPr>
-          <w:rFonts w:ascii="Courier New" w:hAnsi="Courier New" w:cs="Courier New"/>
-        </w:rPr>
-        <w:t>cbd.xlsfile</w:t>
-      </w:r>
-      <w:proofErr w:type="spellEnd"/>
-      <w:r>
-        <w:rPr>
-          <w:rFonts w:ascii="Courier New" w:hAnsi="Courier New" w:cs="Courier New"/>
-        </w:rPr>
-        <w:t>(‘giantDataFile.xlsx’);</w:t>
-      </w:r>
-      <w:r>
-        <w:rPr>
-          <w:rFonts w:ascii="Courier New" w:hAnsi="Courier New" w:cs="Courier New"/>
-        </w:rPr>
-        <w:br/>
-      </w:r>
-      <w:r>
-        <w:rPr>
-          <w:rFonts w:ascii="Courier New" w:hAnsi="Courier New" w:cs="Courier New"/>
-        </w:rPr>
-        <w:tab/>
-      </w:r>
-      <w:proofErr w:type="spellStart"/>
-      <w:r>
-        <w:rPr>
-          <w:rFonts w:ascii="Courier New" w:hAnsi="Courier New" w:cs="Courier New"/>
-        </w:rPr>
-        <w:t>dataA</w:t>
-      </w:r>
-      <w:proofErr w:type="spellEnd"/>
-      <w:r>
-        <w:rPr>
-          <w:rFonts w:ascii="Courier New" w:hAnsi="Courier New" w:cs="Courier New"/>
-        </w:rPr>
-        <w:t xml:space="preserve"> = </w:t>
-      </w:r>
-      <w:proofErr w:type="spellStart"/>
-      <w:r>
-        <w:rPr>
-          <w:rFonts w:ascii="Courier New" w:hAnsi="Courier New" w:cs="Courier New"/>
-        </w:rPr>
-        <w:t>dataFile.read</w:t>
-      </w:r>
-      <w:proofErr w:type="spellEnd"/>
-      <w:r>
-        <w:rPr>
-          <w:rFonts w:ascii="Courier New" w:hAnsi="Courier New" w:cs="Courier New"/>
-        </w:rPr>
-        <w:t>(‘Sheet1’);</w:t>
-      </w:r>
-      <w:r>
-        <w:rPr>
-          <w:rFonts w:ascii="Courier New" w:hAnsi="Courier New" w:cs="Courier New"/>
-        </w:rPr>
-        <w:br/>
-      </w:r>
-      <w:r>
-        <w:rPr>
-          <w:rFonts w:ascii="Courier New" w:hAnsi="Courier New" w:cs="Courier New"/>
-        </w:rPr>
-        <w:tab/>
-      </w:r>
-      <w:proofErr w:type="spellStart"/>
-      <w:r>
-        <w:rPr>
-          <w:rFonts w:ascii="Courier New" w:hAnsi="Courier New" w:cs="Courier New"/>
-        </w:rPr>
-        <w:t>dataB</w:t>
-      </w:r>
-      <w:proofErr w:type="spellEnd"/>
-      <w:r>
-        <w:rPr>
-          <w:rFonts w:ascii="Courier New" w:hAnsi="Courier New" w:cs="Courier New"/>
-        </w:rPr>
-        <w:t xml:space="preserve"> = </w:t>
-      </w:r>
-      <w:proofErr w:type="spellStart"/>
-      <w:r>
-        <w:rPr>
-          <w:rFonts w:ascii="Courier New" w:hAnsi="Courier New" w:cs="Courier New"/>
-        </w:rPr>
-        <w:t>dataFile.read</w:t>
-      </w:r>
-      <w:proofErr w:type="spellEnd"/>
-      <w:r>
-        <w:rPr>
-          <w:rFonts w:ascii="Courier New" w:hAnsi="Courier New" w:cs="Courier New"/>
-        </w:rPr>
-        <w:t>(`Sheet2’);</w:t>
-      </w:r>
-    </w:p>
-    <w:p>
-      <w:r>
-        <w:t xml:space="preserve">Generally it should work the same as the Matlab functions you already know by simply replacing </w:t>
-      </w:r>
-      <w:proofErr w:type="spellStart"/>
-      <w:r>
-        <w:rPr>
-          <w:b/>
-        </w:rPr>
-        <w:t>xlsread</w:t>
-      </w:r>
-      <w:proofErr w:type="spellEnd"/>
-      <w:r>
-        <w:rPr>
-          <w:b/>
-        </w:rPr>
-        <w:t xml:space="preserve"> </w:t>
-      </w:r>
-      <w:r>
-        <w:t xml:space="preserve">with </w:t>
-      </w:r>
-      <w:proofErr w:type="spellStart"/>
-      <w:r>
-        <w:rPr>
-          <w:b/>
-        </w:rPr>
-        <w:t>myXlsfileVariable.read</w:t>
-      </w:r>
-      <w:proofErr w:type="spellEnd"/>
-      <w:r>
-        <w:t xml:space="preserve"> and similarly for the write commands. See the function documentation for more information and for how to use the small added functionality such as exporting Excel files to PDF from Matlab. </w:t>
-      </w:r>
-    </w:p>
-    <w:p>
-      <w:pPr>
-        <w:pStyle w:val="Heading2"/>
-      </w:pPr>
-      <w:bookmarkStart w:id="12" w:name="_Toc415754646"/>
-      <w:r>
-        <w:t>Calendar Date Functions</w:t>
-      </w:r>
-      <w:bookmarkEnd w:id="12"/>
     </w:p>
     <w:p>
       <w:r>
@@ -3698,9 +3748,11 @@
       <w:pPr>
         <w:pStyle w:val="Heading2"/>
       </w:pPr>
+      <w:bookmarkStart w:id="12" w:name="_Toc429740731"/>
       <w:r>
         <w:t>Trim</w:t>
       </w:r>
+      <w:bookmarkEnd w:id="12"/>
     </w:p>
     <w:p>
       <w:r>
@@ -3739,6 +3791,12 @@
       </w:r>
     </w:p>
     <w:sectPr>
+      <w:headerReference w:type="even" r:id="rId10"/>
+      <w:headerReference w:type="default" r:id="rId11"/>
+      <w:footerReference w:type="even" r:id="rId12"/>
+      <w:footerReference w:type="default" r:id="rId13"/>
+      <w:headerReference w:type="first" r:id="rId14"/>
+      <w:footerReference w:type="first" r:id="rId15"/>
       <w:pgSz w:w="12240" w:h="15840"/>
       <w:pgMar w:top="1440" w:right="1440" w:bottom="1440" w:left="1440" w:header="720" w:footer="720" w:gutter="0"/>
       <w:cols w:space="720"/>
@@ -3746,6 +3804,199 @@
     </w:sectPr>
   </w:body>
 </w:document>
+</file>
+
+<file path=word/endnotes.xml><?xml version="1.0" encoding="utf-8"?>
+<w:endnotes xmlns:wpc="http://schemas.microsoft.com/office/word/2010/wordprocessingCanvas" xmlns:mc="http://schemas.openxmlformats.org/markup-compatibility/2006" xmlns:o="urn:schemas-microsoft-com:office:office" xmlns:r="http://schemas.openxmlformats.org/officeDocument/2006/relationships" xmlns:m="http://schemas.openxmlformats.org/officeDocument/2006/math" xmlns:v="urn:schemas-microsoft-com:vml" xmlns:wp14="http://schemas.microsoft.com/office/word/2010/wordprocessingDrawing" xmlns:wp="http://schemas.openxmlformats.org/drawingml/2006/wordprocessingDrawing" xmlns:w10="urn:schemas-microsoft-com:office:word" xmlns:w="http://schemas.openxmlformats.org/wordprocessingml/2006/main" xmlns:w14="http://schemas.microsoft.com/office/word/2010/wordml" xmlns:w15="http://schemas.microsoft.com/office/word/2012/wordml" xmlns:wpg="http://schemas.microsoft.com/office/word/2010/wordprocessingGroup" xmlns:wpi="http://schemas.microsoft.com/office/word/2010/wordprocessingInk" xmlns:wne="http://schemas.microsoft.com/office/word/2006/wordml" xmlns:wps="http://schemas.microsoft.com/office/word/2010/wordprocessingShape" mc:Ignorable="w14 w15 wp14">
+  <w:endnote w:type="separator" w:id="-1">
+    <w:p>
+      <w:pPr>
+        <w:spacing w:after="0" w:line="240" w:lineRule="auto"/>
+      </w:pPr>
+      <w:r>
+        <w:separator/>
+      </w:r>
+    </w:p>
+  </w:endnote>
+  <w:endnote w:type="continuationSeparator" w:id="0">
+    <w:p>
+      <w:pPr>
+        <w:spacing w:after="0" w:line="240" w:lineRule="auto"/>
+      </w:pPr>
+      <w:r>
+        <w:continuationSeparator/>
+      </w:r>
+    </w:p>
+  </w:endnote>
+</w:endnotes>
+</file>
+
+<file path=word/footer1.xml><?xml version="1.0" encoding="utf-8"?>
+<w:ftr xmlns:wpc="http://schemas.microsoft.com/office/word/2010/wordprocessingCanvas" xmlns:mc="http://schemas.openxmlformats.org/markup-compatibility/2006" xmlns:o="urn:schemas-microsoft-com:office:office" xmlns:r="http://schemas.openxmlformats.org/officeDocument/2006/relationships" xmlns:m="http://schemas.openxmlformats.org/officeDocument/2006/math" xmlns:v="urn:schemas-microsoft-com:vml" xmlns:wp14="http://schemas.microsoft.com/office/word/2010/wordprocessingDrawing" xmlns:wp="http://schemas.openxmlformats.org/drawingml/2006/wordprocessingDrawing" xmlns:w10="urn:schemas-microsoft-com:office:word" xmlns:w="http://schemas.openxmlformats.org/wordprocessingml/2006/main" xmlns:w14="http://schemas.microsoft.com/office/word/2010/wordml" xmlns:w15="http://schemas.microsoft.com/office/word/2012/wordml" xmlns:wpg="http://schemas.microsoft.com/office/word/2010/wordprocessingGroup" xmlns:wpi="http://schemas.microsoft.com/office/word/2010/wordprocessingInk" xmlns:wne="http://schemas.microsoft.com/office/word/2006/wordml" xmlns:wps="http://schemas.microsoft.com/office/word/2010/wordprocessingShape" mc:Ignorable="w14 w15 wp14">
+  <w:p>
+    <w:pPr>
+      <w:pStyle w:val="Footer"/>
+    </w:pPr>
+  </w:p>
+</w:ftr>
+</file>
+
+<file path=word/footer2.xml><?xml version="1.0" encoding="utf-8"?>
+<w:ftr xmlns:wpc="http://schemas.microsoft.com/office/word/2010/wordprocessingCanvas" xmlns:mc="http://schemas.openxmlformats.org/markup-compatibility/2006" xmlns:o="urn:schemas-microsoft-com:office:office" xmlns:r="http://schemas.openxmlformats.org/officeDocument/2006/relationships" xmlns:m="http://schemas.openxmlformats.org/officeDocument/2006/math" xmlns:v="urn:schemas-microsoft-com:vml" xmlns:wp14="http://schemas.microsoft.com/office/word/2010/wordprocessingDrawing" xmlns:wp="http://schemas.openxmlformats.org/drawingml/2006/wordprocessingDrawing" xmlns:w10="urn:schemas-microsoft-com:office:word" xmlns:w="http://schemas.openxmlformats.org/wordprocessingml/2006/main" xmlns:w14="http://schemas.microsoft.com/office/word/2010/wordml" xmlns:w15="http://schemas.microsoft.com/office/word/2012/wordml" xmlns:wpg="http://schemas.microsoft.com/office/word/2010/wordprocessingGroup" xmlns:wpi="http://schemas.microsoft.com/office/word/2010/wordprocessingInk" xmlns:wne="http://schemas.microsoft.com/office/word/2006/wordml" xmlns:wps="http://schemas.microsoft.com/office/word/2010/wordprocessingShape" mc:Ignorable="w14 w15 wp14">
+  <w:p>
+    <w:pPr>
+      <w:pStyle w:val="Footer"/>
+    </w:pPr>
+    <w:proofErr w:type="spellStart"/>
+    <w:proofErr w:type="gramStart"/>
+    <w:r>
+      <w:t>cbd</w:t>
+    </w:r>
+    <w:proofErr w:type="spellEnd"/>
+    <w:proofErr w:type="gramEnd"/>
+    <w:r>
+      <w:t xml:space="preserve"> </w:t>
+    </w:r>
+    <w:r>
+      <w:t>Documentation</w:t>
+    </w:r>
+    <w:r>
+      <w:tab/>
+      <w:t xml:space="preserve">Page </w:t>
+    </w:r>
+    <w:r>
+      <w:fldChar w:fldCharType="begin"/>
+    </w:r>
+    <w:r>
+      <w:instrText xml:space="preserve"> PAGE  \* Arabic  \* MERGEFORMAT </w:instrText>
+    </w:r>
+    <w:r>
+      <w:fldChar w:fldCharType="separate"/>
+    </w:r>
+    <w:r>
+      <w:rPr>
+        <w:noProof/>
+      </w:rPr>
+      <w:t>1</w:t>
+    </w:r>
+    <w:r>
+      <w:fldChar w:fldCharType="end"/>
+    </w:r>
+    <w:r>
+      <w:t xml:space="preserve"> of </w:t>
+    </w:r>
+    <w:r>
+      <w:fldChar w:fldCharType="begin"/>
+    </w:r>
+    <w:r>
+      <w:instrText xml:space="preserve"> NUMPAGES   \* MERGEFORMAT </w:instrText>
+    </w:r>
+    <w:r>
+      <w:fldChar w:fldCharType="separate"/>
+    </w:r>
+    <w:r>
+      <w:rPr>
+        <w:noProof/>
+      </w:rPr>
+      <w:t>5</w:t>
+    </w:r>
+    <w:r>
+      <w:rPr>
+        <w:noProof/>
+      </w:rPr>
+      <w:fldChar w:fldCharType="end"/>
+    </w:r>
+    <w:r>
+      <w:tab/>
+      <w:t xml:space="preserve">Last Updated </w:t>
+    </w:r>
+    <w:r>
+      <w:fldChar w:fldCharType="begin"/>
+    </w:r>
+    <w:r>
+      <w:instrText xml:space="preserve"> SAVEDATE  \@ "MMMM d, yyyy"  \* MERGEFORMAT </w:instrText>
+    </w:r>
+    <w:r>
+      <w:fldChar w:fldCharType="separate"/>
+    </w:r>
+    <w:r>
+      <w:rPr>
+        <w:noProof/>
+      </w:rPr>
+      <w:t>September 11, 2015</w:t>
+    </w:r>
+    <w:r>
+      <w:fldChar w:fldCharType="end"/>
+    </w:r>
+    <w:bookmarkStart w:id="13" w:name="_GoBack"/>
+    <w:bookmarkEnd w:id="13"/>
+  </w:p>
+</w:ftr>
+</file>
+
+<file path=word/footer3.xml><?xml version="1.0" encoding="utf-8"?>
+<w:ftr xmlns:wpc="http://schemas.microsoft.com/office/word/2010/wordprocessingCanvas" xmlns:mc="http://schemas.openxmlformats.org/markup-compatibility/2006" xmlns:o="urn:schemas-microsoft-com:office:office" xmlns:r="http://schemas.openxmlformats.org/officeDocument/2006/relationships" xmlns:m="http://schemas.openxmlformats.org/officeDocument/2006/math" xmlns:v="urn:schemas-microsoft-com:vml" xmlns:wp14="http://schemas.microsoft.com/office/word/2010/wordprocessingDrawing" xmlns:wp="http://schemas.openxmlformats.org/drawingml/2006/wordprocessingDrawing" xmlns:w10="urn:schemas-microsoft-com:office:word" xmlns:w="http://schemas.openxmlformats.org/wordprocessingml/2006/main" xmlns:w14="http://schemas.microsoft.com/office/word/2010/wordml" xmlns:w15="http://schemas.microsoft.com/office/word/2012/wordml" xmlns:wpg="http://schemas.microsoft.com/office/word/2010/wordprocessingGroup" xmlns:wpi="http://schemas.microsoft.com/office/word/2010/wordprocessingInk" xmlns:wne="http://schemas.microsoft.com/office/word/2006/wordml" xmlns:wps="http://schemas.microsoft.com/office/word/2010/wordprocessingShape" mc:Ignorable="w14 w15 wp14">
+  <w:p>
+    <w:pPr>
+      <w:pStyle w:val="Footer"/>
+    </w:pPr>
+  </w:p>
+</w:ftr>
+</file>
+
+<file path=word/footnotes.xml><?xml version="1.0" encoding="utf-8"?>
+<w:footnotes xmlns:wpc="http://schemas.microsoft.com/office/word/2010/wordprocessingCanvas" xmlns:mc="http://schemas.openxmlformats.org/markup-compatibility/2006" xmlns:o="urn:schemas-microsoft-com:office:office" xmlns:r="http://schemas.openxmlformats.org/officeDocument/2006/relationships" xmlns:m="http://schemas.openxmlformats.org/officeDocument/2006/math" xmlns:v="urn:schemas-microsoft-com:vml" xmlns:wp14="http://schemas.microsoft.com/office/word/2010/wordprocessingDrawing" xmlns:wp="http://schemas.openxmlformats.org/drawingml/2006/wordprocessingDrawing" xmlns:w10="urn:schemas-microsoft-com:office:word" xmlns:w="http://schemas.openxmlformats.org/wordprocessingml/2006/main" xmlns:w14="http://schemas.microsoft.com/office/word/2010/wordml" xmlns:w15="http://schemas.microsoft.com/office/word/2012/wordml" xmlns:wpg="http://schemas.microsoft.com/office/word/2010/wordprocessingGroup" xmlns:wpi="http://schemas.microsoft.com/office/word/2010/wordprocessingInk" xmlns:wne="http://schemas.microsoft.com/office/word/2006/wordml" xmlns:wps="http://schemas.microsoft.com/office/word/2010/wordprocessingShape" mc:Ignorable="w14 w15 wp14">
+  <w:footnote w:type="separator" w:id="-1">
+    <w:p>
+      <w:pPr>
+        <w:spacing w:after="0" w:line="240" w:lineRule="auto"/>
+      </w:pPr>
+      <w:r>
+        <w:separator/>
+      </w:r>
+    </w:p>
+  </w:footnote>
+  <w:footnote w:type="continuationSeparator" w:id="0">
+    <w:p>
+      <w:pPr>
+        <w:spacing w:after="0" w:line="240" w:lineRule="auto"/>
+      </w:pPr>
+      <w:r>
+        <w:continuationSeparator/>
+      </w:r>
+    </w:p>
+  </w:footnote>
+</w:footnotes>
+</file>
+
+<file path=word/header1.xml><?xml version="1.0" encoding="utf-8"?>
+<w:hdr xmlns:wpc="http://schemas.microsoft.com/office/word/2010/wordprocessingCanvas" xmlns:mc="http://schemas.openxmlformats.org/markup-compatibility/2006" xmlns:o="urn:schemas-microsoft-com:office:office" xmlns:r="http://schemas.openxmlformats.org/officeDocument/2006/relationships" xmlns:m="http://schemas.openxmlformats.org/officeDocument/2006/math" xmlns:v="urn:schemas-microsoft-com:vml" xmlns:wp14="http://schemas.microsoft.com/office/word/2010/wordprocessingDrawing" xmlns:wp="http://schemas.openxmlformats.org/drawingml/2006/wordprocessingDrawing" xmlns:w10="urn:schemas-microsoft-com:office:word" xmlns:w="http://schemas.openxmlformats.org/wordprocessingml/2006/main" xmlns:w14="http://schemas.microsoft.com/office/word/2010/wordml" xmlns:w15="http://schemas.microsoft.com/office/word/2012/wordml" xmlns:wpg="http://schemas.microsoft.com/office/word/2010/wordprocessingGroup" xmlns:wpi="http://schemas.microsoft.com/office/word/2010/wordprocessingInk" xmlns:wne="http://schemas.microsoft.com/office/word/2006/wordml" xmlns:wps="http://schemas.microsoft.com/office/word/2010/wordprocessingShape" mc:Ignorable="w14 w15 wp14">
+  <w:p>
+    <w:pPr>
+      <w:pStyle w:val="Header"/>
+    </w:pPr>
+  </w:p>
+</w:hdr>
+</file>
+
+<file path=word/header2.xml><?xml version="1.0" encoding="utf-8"?>
+<w:hdr xmlns:wpc="http://schemas.microsoft.com/office/word/2010/wordprocessingCanvas" xmlns:mc="http://schemas.openxmlformats.org/markup-compatibility/2006" xmlns:o="urn:schemas-microsoft-com:office:office" xmlns:r="http://schemas.openxmlformats.org/officeDocument/2006/relationships" xmlns:m="http://schemas.openxmlformats.org/officeDocument/2006/math" xmlns:v="urn:schemas-microsoft-com:vml" xmlns:wp14="http://schemas.microsoft.com/office/word/2010/wordprocessingDrawing" xmlns:wp="http://schemas.openxmlformats.org/drawingml/2006/wordprocessingDrawing" xmlns:w10="urn:schemas-microsoft-com:office:word" xmlns:w="http://schemas.openxmlformats.org/wordprocessingml/2006/main" xmlns:w14="http://schemas.microsoft.com/office/word/2010/wordml" xmlns:w15="http://schemas.microsoft.com/office/word/2012/wordml" xmlns:wpg="http://schemas.microsoft.com/office/word/2010/wordprocessingGroup" xmlns:wpi="http://schemas.microsoft.com/office/word/2010/wordprocessingInk" xmlns:wne="http://schemas.microsoft.com/office/word/2006/wordml" xmlns:wps="http://schemas.microsoft.com/office/word/2010/wordprocessingShape" mc:Ignorable="w14 w15 wp14">
+  <w:p>
+    <w:pPr>
+      <w:pStyle w:val="Header"/>
+    </w:pPr>
+  </w:p>
+</w:hdr>
+</file>
+
+<file path=word/header3.xml><?xml version="1.0" encoding="utf-8"?>
+<w:hdr xmlns:wpc="http://schemas.microsoft.com/office/word/2010/wordprocessingCanvas" xmlns:mc="http://schemas.openxmlformats.org/markup-compatibility/2006" xmlns:o="urn:schemas-microsoft-com:office:office" xmlns:r="http://schemas.openxmlformats.org/officeDocument/2006/relationships" xmlns:m="http://schemas.openxmlformats.org/officeDocument/2006/math" xmlns:v="urn:schemas-microsoft-com:vml" xmlns:wp14="http://schemas.microsoft.com/office/word/2010/wordprocessingDrawing" xmlns:wp="http://schemas.openxmlformats.org/drawingml/2006/wordprocessingDrawing" xmlns:w10="urn:schemas-microsoft-com:office:word" xmlns:w="http://schemas.openxmlformats.org/wordprocessingml/2006/main" xmlns:w14="http://schemas.microsoft.com/office/word/2010/wordml" xmlns:w15="http://schemas.microsoft.com/office/word/2012/wordml" xmlns:wpg="http://schemas.microsoft.com/office/word/2010/wordprocessingGroup" xmlns:wpi="http://schemas.microsoft.com/office/word/2010/wordprocessingInk" xmlns:wne="http://schemas.microsoft.com/office/word/2006/wordml" xmlns:wps="http://schemas.microsoft.com/office/word/2010/wordprocessingShape" mc:Ignorable="w14 w15 wp14">
+  <w:p>
+    <w:pPr>
+      <w:pStyle w:val="Header"/>
+    </w:pPr>
+  </w:p>
+</w:hdr>
 </file>
 
 <file path=word/numbering.xml><?xml version="1.0" encoding="utf-8"?>
@@ -5222,6 +5473,50 @@
       <w:szCs w:val="18"/>
     </w:rPr>
   </w:style>
+  <w:style w:type="paragraph" w:styleId="Header">
+    <w:name w:val="header"/>
+    <w:basedOn w:val="Normal"/>
+    <w:link w:val="HeaderChar"/>
+    <w:uiPriority w:val="99"/>
+    <w:unhideWhenUsed/>
+    <w:rsid w:val="00E64983"/>
+    <w:pPr>
+      <w:tabs>
+        <w:tab w:val="center" w:pos="4680"/>
+        <w:tab w:val="right" w:pos="9360"/>
+      </w:tabs>
+      <w:spacing w:after="0" w:line="240" w:lineRule="auto"/>
+    </w:pPr>
+  </w:style>
+  <w:style w:type="character" w:customStyle="1" w:styleId="HeaderChar">
+    <w:name w:val="Header Char"/>
+    <w:basedOn w:val="DefaultParagraphFont"/>
+    <w:link w:val="Header"/>
+    <w:uiPriority w:val="99"/>
+    <w:rsid w:val="00E64983"/>
+  </w:style>
+  <w:style w:type="paragraph" w:styleId="Footer">
+    <w:name w:val="footer"/>
+    <w:basedOn w:val="Normal"/>
+    <w:link w:val="FooterChar"/>
+    <w:uiPriority w:val="99"/>
+    <w:unhideWhenUsed/>
+    <w:rsid w:val="00E64983"/>
+    <w:pPr>
+      <w:tabs>
+        <w:tab w:val="center" w:pos="4680"/>
+        <w:tab w:val="right" w:pos="9360"/>
+      </w:tabs>
+      <w:spacing w:after="0" w:line="240" w:lineRule="auto"/>
+    </w:pPr>
+  </w:style>
+  <w:style w:type="character" w:customStyle="1" w:styleId="FooterChar">
+    <w:name w:val="Footer Char"/>
+    <w:basedOn w:val="DefaultParagraphFont"/>
+    <w:link w:val="Footer"/>
+    <w:uiPriority w:val="99"/>
+    <w:rsid w:val="00E64983"/>
+  </w:style>
 </w:styles>
 </file>
 
@@ -5491,7 +5786,7 @@
 </file>
 
 <file path=customXml/itemProps1.xml><?xml version="1.0" encoding="utf-8"?>
-<ds:datastoreItem xmlns:ds="http://schemas.openxmlformats.org/officeDocument/2006/customXml" ds:itemID="{61289E70-FF23-454B-874D-C3D9BBC76E89}">
+<ds:datastoreItem xmlns:ds="http://schemas.openxmlformats.org/officeDocument/2006/customXml" ds:itemID="{80A0FAF6-F573-4B48-9E30-05657FC4AC51}">
   <ds:schemaRefs>
     <ds:schemaRef ds:uri="http://schemas.openxmlformats.org/officeDocument/2006/bibliography"/>
   </ds:schemaRefs>

</xml_diff>